<commit_message>
more crossing pictures added + template updated
</commit_message>
<xml_diff>
--- a/instructions/project template.docx
+++ b/instructions/project template.docx
@@ -74,31 +74,7 @@
           <w:lang w:eastAsia="en-GB"/>
           <w14:ligatures w14:val="none"/>
         </w:rPr>
-        <w:t>[</w:t>
-      </w:r>
-      <w:r>
-        <w:rPr>
-          <w:rFonts w:ascii="Calibri" w:eastAsia="Times New Roman" w:hAnsi="Calibri" w:cs="Calibri"/>
-          <w:i/>
-          <w:iCs/>
-          <w:kern w:val="0"/>
-          <w:sz w:val="20"/>
-          <w:szCs w:val="20"/>
-          <w:lang w:eastAsia="en-GB"/>
-          <w14:ligatures w14:val="none"/>
-        </w:rPr>
-        <w:t>Name and Surnames</w:t>
-      </w:r>
-      <w:r>
-        <w:rPr>
-          <w:rFonts w:ascii="Calibri" w:eastAsia="Times New Roman" w:hAnsi="Calibri" w:cs="Calibri"/>
-          <w:kern w:val="0"/>
-          <w:sz w:val="20"/>
-          <w:szCs w:val="20"/>
-          <w:lang w:eastAsia="en-GB"/>
-          <w14:ligatures w14:val="none"/>
-        </w:rPr>
-        <w:t xml:space="preserve">] </w:t>
+        <w:t>Nicolas Humbert</w:t>
       </w:r>
     </w:p>
     <w:p>
@@ -127,32 +103,45 @@
           <w:lang w:eastAsia="en-GB"/>
           <w14:ligatures w14:val="none"/>
         </w:rPr>
-        <w:t>[</w:t>
-      </w:r>
-      <w:r>
-        <w:rPr>
-          <w:rFonts w:ascii="Calibri" w:eastAsia="Times New Roman" w:hAnsi="Calibri" w:cs="Calibri"/>
-          <w:i/>
-          <w:iCs/>
-          <w:kern w:val="0"/>
-          <w:sz w:val="20"/>
-          <w:szCs w:val="20"/>
-          <w:lang w:eastAsia="en-GB"/>
-          <w14:ligatures w14:val="none"/>
-        </w:rPr>
-        <w:t>Name and Surnames</w:t>
-      </w:r>
-      <w:r>
-        <w:rPr>
-          <w:rFonts w:ascii="Calibri" w:eastAsia="Times New Roman" w:hAnsi="Calibri" w:cs="Calibri"/>
-          <w:kern w:val="0"/>
-          <w:sz w:val="20"/>
-          <w:szCs w:val="20"/>
-          <w:lang w:eastAsia="en-GB"/>
-          <w14:ligatures w14:val="none"/>
-        </w:rPr>
-        <w:t xml:space="preserve">] </w:t>
-      </w:r>
+        <w:t xml:space="preserve">Yann-Arthur </w:t>
+      </w:r>
+      <w:proofErr w:type="spellStart"/>
+      <w:r>
+        <w:rPr>
+          <w:rFonts w:ascii="Calibri" w:eastAsia="Times New Roman" w:hAnsi="Calibri" w:cs="Calibri"/>
+          <w:kern w:val="0"/>
+          <w:sz w:val="20"/>
+          <w:szCs w:val="20"/>
+          <w:lang w:eastAsia="en-GB"/>
+          <w14:ligatures w14:val="none"/>
+        </w:rPr>
+        <w:t>Tcheumani</w:t>
+      </w:r>
+      <w:proofErr w:type="spellEnd"/>
+      <w:r>
+        <w:rPr>
+          <w:rFonts w:ascii="Calibri" w:eastAsia="Times New Roman" w:hAnsi="Calibri" w:cs="Calibri"/>
+          <w:kern w:val="0"/>
+          <w:sz w:val="20"/>
+          <w:szCs w:val="20"/>
+          <w:lang w:eastAsia="en-GB"/>
+          <w14:ligatures w14:val="none"/>
+        </w:rPr>
+        <w:t xml:space="preserve"> </w:t>
+      </w:r>
+      <w:proofErr w:type="spellStart"/>
+      <w:r>
+        <w:rPr>
+          <w:rFonts w:ascii="Calibri" w:eastAsia="Times New Roman" w:hAnsi="Calibri" w:cs="Calibri"/>
+          <w:kern w:val="0"/>
+          <w:sz w:val="20"/>
+          <w:szCs w:val="20"/>
+          <w:lang w:eastAsia="en-GB"/>
+          <w14:ligatures w14:val="none"/>
+        </w:rPr>
+        <w:t>Mbialeu</w:t>
+      </w:r>
+      <w:proofErr w:type="spellEnd"/>
     </w:p>
     <w:p>
       <w:pPr>
@@ -180,32 +169,21 @@
           <w:lang w:eastAsia="en-GB"/>
           <w14:ligatures w14:val="none"/>
         </w:rPr>
-        <w:t>[</w:t>
-      </w:r>
-      <w:r>
-        <w:rPr>
-          <w:rFonts w:ascii="Calibri" w:eastAsia="Times New Roman" w:hAnsi="Calibri" w:cs="Calibri"/>
-          <w:i/>
-          <w:iCs/>
-          <w:kern w:val="0"/>
-          <w:sz w:val="20"/>
-          <w:szCs w:val="20"/>
-          <w:lang w:eastAsia="en-GB"/>
-          <w14:ligatures w14:val="none"/>
-        </w:rPr>
-        <w:t>Name and Surnames</w:t>
-      </w:r>
-      <w:r>
-        <w:rPr>
-          <w:rFonts w:ascii="Calibri" w:eastAsia="Times New Roman" w:hAnsi="Calibri" w:cs="Calibri"/>
-          <w:kern w:val="0"/>
-          <w:sz w:val="20"/>
-          <w:szCs w:val="20"/>
-          <w:lang w:eastAsia="en-GB"/>
-          <w14:ligatures w14:val="none"/>
-        </w:rPr>
-        <w:t xml:space="preserve">] </w:t>
-      </w:r>
+        <w:t xml:space="preserve">Tobias </w:t>
+      </w:r>
+      <w:proofErr w:type="spellStart"/>
+      <w:r>
+        <w:rPr>
+          <w:rFonts w:ascii="Calibri" w:eastAsia="Times New Roman" w:hAnsi="Calibri" w:cs="Calibri"/>
+          <w:kern w:val="0"/>
+          <w:sz w:val="20"/>
+          <w:szCs w:val="20"/>
+          <w:lang w:eastAsia="en-GB"/>
+          <w14:ligatures w14:val="none"/>
+        </w:rPr>
+        <w:t>Münzberg</w:t>
+      </w:r>
+      <w:proofErr w:type="spellEnd"/>
     </w:p>
     <w:p>
       <w:pPr>
@@ -233,31 +211,7 @@
           <w:lang w:eastAsia="en-GB"/>
           <w14:ligatures w14:val="none"/>
         </w:rPr>
-        <w:t>[</w:t>
-      </w:r>
-      <w:r>
-        <w:rPr>
-          <w:rFonts w:ascii="Calibri" w:eastAsia="Times New Roman" w:hAnsi="Calibri" w:cs="Calibri"/>
-          <w:i/>
-          <w:iCs/>
-          <w:kern w:val="0"/>
-          <w:sz w:val="20"/>
-          <w:szCs w:val="20"/>
-          <w:lang w:eastAsia="en-GB"/>
-          <w14:ligatures w14:val="none"/>
-        </w:rPr>
-        <w:t>Name and Surnames</w:t>
-      </w:r>
-      <w:r>
-        <w:rPr>
-          <w:rFonts w:ascii="Calibri" w:eastAsia="Times New Roman" w:hAnsi="Calibri" w:cs="Calibri"/>
-          <w:kern w:val="0"/>
-          <w:sz w:val="20"/>
-          <w:szCs w:val="20"/>
-          <w:lang w:eastAsia="en-GB"/>
-          <w14:ligatures w14:val="none"/>
-        </w:rPr>
-        <w:t xml:space="preserve">] </w:t>
+        <w:t>Jan Tagge</w:t>
       </w:r>
     </w:p>
     <w:p>
@@ -286,9 +240,36 @@
           <w:lang w:eastAsia="en-GB"/>
           <w14:ligatures w14:val="none"/>
         </w:rPr>
-        <w:t>[</w:t>
-      </w:r>
-      <w:r>
+        <w:t xml:space="preserve"> </w:t>
+      </w:r>
+    </w:p>
+    <w:p>
+      <w:pPr>
+        <w:spacing w:before="100" w:beforeAutospacing="1"/>
+        <w:jc w:val="both"/>
+        <w:rPr>
+          <w:rFonts w:ascii="Times New Roman" w:eastAsia="Times New Roman" w:hAnsi="Times New Roman" w:cs="Times New Roman"/>
+          <w:kern w:val="0"/>
+          <w:lang w:eastAsia="en-GB"/>
+          <w14:ligatures w14:val="none"/>
+        </w:rPr>
+      </w:pPr>
+      <w:r>
+        <w:rPr>
+          <w:rFonts w:ascii="Calibri" w:eastAsia="Times New Roman" w:hAnsi="Calibri" w:cs="Calibri"/>
+          <w:b/>
+          <w:bCs/>
+          <w:kern w:val="0"/>
+          <w:lang w:eastAsia="en-GB"/>
+          <w14:ligatures w14:val="none"/>
+        </w:rPr>
+        <w:t xml:space="preserve">Project Description </w:t>
+      </w:r>
+    </w:p>
+    <w:p>
+      <w:pPr>
+        <w:spacing w:before="100" w:beforeAutospacing="1" w:after="100" w:afterAutospacing="1"/>
+        <w:jc w:val="both"/>
         <w:rPr>
           <w:rFonts w:ascii="Calibri" w:eastAsia="Times New Roman" w:hAnsi="Calibri" w:cs="Calibri"/>
           <w:i/>
@@ -299,23 +280,76 @@
           <w:lang w:eastAsia="en-GB"/>
           <w14:ligatures w14:val="none"/>
         </w:rPr>
-        <w:t>Name and Surnames</w:t>
-      </w:r>
-      <w:r>
-        <w:rPr>
-          <w:rFonts w:ascii="Calibri" w:eastAsia="Times New Roman" w:hAnsi="Calibri" w:cs="Calibri"/>
-          <w:kern w:val="0"/>
-          <w:sz w:val="20"/>
-          <w:szCs w:val="20"/>
-          <w:lang w:eastAsia="en-GB"/>
-          <w14:ligatures w14:val="none"/>
-        </w:rPr>
-        <w:t>]</w:t>
-      </w:r>
-    </w:p>
-    <w:p>
-      <w:pPr>
-        <w:spacing w:before="100" w:beforeAutospacing="1"/>
+      </w:pPr>
+      <w:r>
+        <w:rPr>
+          <w:rFonts w:ascii="Calibri" w:eastAsia="Times New Roman" w:hAnsi="Calibri" w:cs="Calibri"/>
+          <w:i/>
+          <w:iCs/>
+          <w:kern w:val="0"/>
+          <w:sz w:val="20"/>
+          <w:szCs w:val="20"/>
+          <w:lang w:eastAsia="en-GB"/>
+          <w14:ligatures w14:val="none"/>
+        </w:rPr>
+        <w:t>Explain the main overall objectives of the project and provide a brief review on previous research on that topic</w:t>
+      </w:r>
+      <w:r>
+        <w:rPr>
+          <w:rFonts w:ascii="Calibri" w:eastAsia="Times New Roman" w:hAnsi="Calibri" w:cs="Calibri"/>
+          <w:i/>
+          <w:iCs/>
+          <w:kern w:val="0"/>
+          <w:sz w:val="20"/>
+          <w:szCs w:val="20"/>
+          <w:lang w:eastAsia="en-GB"/>
+          <w14:ligatures w14:val="none"/>
+        </w:rPr>
+        <w:t xml:space="preserve"> </w:t>
+      </w:r>
+      <w:r>
+        <w:rPr>
+          <w:rFonts w:ascii="Calibri" w:eastAsia="Times New Roman" w:hAnsi="Calibri" w:cs="Calibri"/>
+          <w:i/>
+          <w:iCs/>
+          <w:kern w:val="0"/>
+          <w:sz w:val="20"/>
+          <w:szCs w:val="20"/>
+          <w:lang w:eastAsia="en-GB"/>
+          <w14:ligatures w14:val="none"/>
+        </w:rPr>
+        <w:t>(Maximum length 300 words)</w:t>
+      </w:r>
+      <w:r>
+        <w:rPr>
+          <w:rFonts w:ascii="Calibri" w:eastAsia="Times New Roman" w:hAnsi="Calibri" w:cs="Calibri"/>
+          <w:i/>
+          <w:iCs/>
+          <w:kern w:val="0"/>
+          <w:sz w:val="20"/>
+          <w:szCs w:val="20"/>
+          <w:lang w:eastAsia="en-GB"/>
+          <w14:ligatures w14:val="none"/>
+        </w:rPr>
+        <w:t>.</w:t>
+      </w:r>
+      <w:r>
+        <w:rPr>
+          <w:rFonts w:ascii="Calibri" w:eastAsia="Times New Roman" w:hAnsi="Calibri" w:cs="Calibri"/>
+          <w:i/>
+          <w:iCs/>
+          <w:kern w:val="0"/>
+          <w:sz w:val="20"/>
+          <w:szCs w:val="20"/>
+          <w:lang w:eastAsia="en-GB"/>
+          <w14:ligatures w14:val="none"/>
+        </w:rPr>
+        <w:t xml:space="preserve"> </w:t>
+      </w:r>
+    </w:p>
+    <w:p>
+      <w:pPr>
+        <w:spacing w:before="100" w:beforeAutospacing="1" w:after="100" w:afterAutospacing="1"/>
         <w:jc w:val="both"/>
         <w:rPr>
           <w:rFonts w:ascii="Times New Roman" w:eastAsia="Times New Roman" w:hAnsi="Times New Roman" w:cs="Times New Roman"/>
@@ -325,6 +359,118 @@
         </w:rPr>
       </w:pPr>
       <w:r>
+        <w:rPr>
+          <w:rFonts w:ascii="Calibri" w:eastAsia="Times New Roman" w:hAnsi="Calibri" w:cs="Calibri"/>
+          <w:i/>
+          <w:iCs/>
+          <w:kern w:val="0"/>
+          <w:sz w:val="20"/>
+          <w:szCs w:val="20"/>
+          <w:lang w:eastAsia="en-GB"/>
+          <w14:ligatures w14:val="none"/>
+        </w:rPr>
+        <w:t xml:space="preserve">We want to develop a software for potentially autonomous vehicles that detects zebra crossings and decides if there are people or animals </w:t>
+      </w:r>
+      <w:r>
+        <w:rPr>
+          <w:rFonts w:ascii="Calibri" w:eastAsia="Times New Roman" w:hAnsi="Calibri" w:cs="Calibri"/>
+          <w:i/>
+          <w:iCs/>
+          <w:kern w:val="0"/>
+          <w:sz w:val="20"/>
+          <w:szCs w:val="20"/>
+          <w:lang w:eastAsia="en-GB"/>
+          <w14:ligatures w14:val="none"/>
+        </w:rPr>
+        <w:t xml:space="preserve">crossing it using a deep learning system. The software will be based on </w:t>
+      </w:r>
+      <w:proofErr w:type="spellStart"/>
+      <w:r>
+        <w:rPr>
+          <w:rFonts w:ascii="Calibri" w:eastAsia="Times New Roman" w:hAnsi="Calibri" w:cs="Calibri"/>
+          <w:i/>
+          <w:iCs/>
+          <w:kern w:val="0"/>
+          <w:sz w:val="20"/>
+          <w:szCs w:val="20"/>
+          <w:lang w:eastAsia="en-GB"/>
+          <w14:ligatures w14:val="none"/>
+        </w:rPr>
+        <w:t>Matlab</w:t>
+      </w:r>
+      <w:proofErr w:type="spellEnd"/>
+      <w:r>
+        <w:rPr>
+          <w:rFonts w:ascii="Calibri" w:eastAsia="Times New Roman" w:hAnsi="Calibri" w:cs="Calibri"/>
+          <w:i/>
+          <w:iCs/>
+          <w:kern w:val="0"/>
+          <w:sz w:val="20"/>
+          <w:szCs w:val="20"/>
+          <w:lang w:eastAsia="en-GB"/>
+          <w14:ligatures w14:val="none"/>
+        </w:rPr>
+        <w:t xml:space="preserve"> and will use the image processing toolbox and functions such as edge detection. To detect the zebra crossings we will use </w:t>
+      </w:r>
+      <w:r>
+        <w:rPr>
+          <w:rFonts w:ascii="Calibri" w:eastAsia="Times New Roman" w:hAnsi="Calibri" w:cs="Calibri"/>
+          <w:i/>
+          <w:iCs/>
+          <w:kern w:val="0"/>
+          <w:sz w:val="20"/>
+          <w:szCs w:val="20"/>
+          <w:lang w:eastAsia="en-GB"/>
+          <w14:ligatures w14:val="none"/>
+        </w:rPr>
+        <w:t xml:space="preserve">a camera which is always mounted on a car and takes pictures of crossings </w:t>
+      </w:r>
+      <w:proofErr w:type="spellStart"/>
+      <w:r>
+        <w:rPr>
+          <w:rFonts w:ascii="Calibri" w:eastAsia="Times New Roman" w:hAnsi="Calibri" w:cs="Calibri"/>
+          <w:i/>
+          <w:iCs/>
+          <w:kern w:val="0"/>
+          <w:sz w:val="20"/>
+          <w:szCs w:val="20"/>
+          <w:lang w:eastAsia="en-GB"/>
+          <w14:ligatures w14:val="none"/>
+        </w:rPr>
+        <w:t>infront</w:t>
+      </w:r>
+      <w:proofErr w:type="spellEnd"/>
+      <w:r>
+        <w:rPr>
+          <w:rFonts w:ascii="Calibri" w:eastAsia="Times New Roman" w:hAnsi="Calibri" w:cs="Calibri"/>
+          <w:i/>
+          <w:iCs/>
+          <w:kern w:val="0"/>
+          <w:sz w:val="20"/>
+          <w:szCs w:val="20"/>
+          <w:lang w:eastAsia="en-GB"/>
+          <w14:ligatures w14:val="none"/>
+        </w:rPr>
+        <w:t xml:space="preserve"> of the car</w:t>
+      </w:r>
+      <w:r>
+        <w:rPr>
+          <w:rFonts w:ascii="Calibri" w:eastAsia="Times New Roman" w:hAnsi="Calibri" w:cs="Calibri"/>
+          <w:i/>
+          <w:iCs/>
+          <w:kern w:val="0"/>
+          <w:sz w:val="20"/>
+          <w:szCs w:val="20"/>
+          <w:lang w:eastAsia="en-GB"/>
+          <w14:ligatures w14:val="none"/>
+        </w:rPr>
+        <w:t xml:space="preserve"> </w:t>
+      </w:r>
+    </w:p>
+    <w:p>
+      <w:pPr>
+        <w:spacing w:before="100" w:beforeAutospacing="1" w:after="100" w:afterAutospacing="1"/>
+        <w:jc w:val="both"/>
         <w:rPr>
           <w:rFonts w:ascii="Calibri" w:eastAsia="Times New Roman" w:hAnsi="Calibri" w:cs="Calibri"/>
           <w:b/>
@@ -333,14 +479,41 @@
           <w:lang w:eastAsia="en-GB"/>
           <w14:ligatures w14:val="none"/>
         </w:rPr>
-        <w:t xml:space="preserve">Project Description </w:t>
-      </w:r>
+      </w:pPr>
     </w:p>
     <w:p>
       <w:pPr>
         <w:spacing w:before="100" w:beforeAutospacing="1" w:after="100" w:afterAutospacing="1"/>
         <w:jc w:val="both"/>
         <w:rPr>
+          <w:rFonts w:ascii="Calibri" w:eastAsia="Times New Roman" w:hAnsi="Calibri" w:cs="Calibri"/>
+          <w:b/>
+          <w:bCs/>
+          <w:kern w:val="0"/>
+          <w:lang w:eastAsia="en-GB"/>
+          <w14:ligatures w14:val="none"/>
+        </w:rPr>
+      </w:pPr>
+    </w:p>
+    <w:p>
+      <w:pPr>
+        <w:spacing w:before="100" w:beforeAutospacing="1" w:after="100" w:afterAutospacing="1"/>
+        <w:jc w:val="both"/>
+        <w:rPr>
+          <w:rFonts w:ascii="Calibri" w:eastAsia="Times New Roman" w:hAnsi="Calibri" w:cs="Calibri"/>
+          <w:b/>
+          <w:bCs/>
+          <w:kern w:val="0"/>
+          <w:lang w:eastAsia="en-GB"/>
+          <w14:ligatures w14:val="none"/>
+        </w:rPr>
+      </w:pPr>
+    </w:p>
+    <w:p>
+      <w:pPr>
+        <w:spacing w:before="100" w:beforeAutospacing="1"/>
+        <w:jc w:val="both"/>
+        <w:rPr>
           <w:rFonts w:ascii="Times New Roman" w:eastAsia="Times New Roman" w:hAnsi="Times New Roman" w:cs="Times New Roman"/>
           <w:kern w:val="0"/>
           <w:lang w:eastAsia="en-GB"/>
@@ -348,6 +521,21 @@
         </w:rPr>
       </w:pPr>
       <w:r>
+        <w:rPr>
+          <w:rFonts w:ascii="Calibri" w:eastAsia="Times New Roman" w:hAnsi="Calibri" w:cs="Calibri"/>
+          <w:b/>
+          <w:bCs/>
+          <w:kern w:val="0"/>
+          <w:lang w:eastAsia="en-GB"/>
+          <w14:ligatures w14:val="none"/>
+        </w:rPr>
+        <w:t xml:space="preserve">Specific Objectives </w:t>
+      </w:r>
+    </w:p>
+    <w:p>
+      <w:pPr>
+        <w:spacing w:after="100" w:afterAutospacing="1"/>
+        <w:jc w:val="both"/>
         <w:rPr>
           <w:rFonts w:ascii="Calibri" w:eastAsia="Times New Roman" w:hAnsi="Calibri" w:cs="Calibri"/>
           <w:i/>
@@ -358,8 +546,7 @@
           <w:lang w:eastAsia="en-GB"/>
           <w14:ligatures w14:val="none"/>
         </w:rPr>
-        <w:t>Explain the main overall objectives of the project and provide a brief review on previous research on that topic</w:t>
-      </w:r>
+      </w:pPr>
       <w:r>
         <w:rPr>
           <w:rFonts w:ascii="Calibri" w:eastAsia="Times New Roman" w:hAnsi="Calibri" w:cs="Calibri"/>
@@ -371,7 +558,7 @@
           <w:lang w:eastAsia="en-GB"/>
           <w14:ligatures w14:val="none"/>
         </w:rPr>
-        <w:t xml:space="preserve"> </w:t>
+        <w:t>List the specific objectives of your project (Maximum length 300 words)</w:t>
       </w:r>
       <w:r>
         <w:rPr>
@@ -384,7 +571,7 @@
           <w:lang w:eastAsia="en-GB"/>
           <w14:ligatures w14:val="none"/>
         </w:rPr>
-        <w:t>(Maximum length 300 words)</w:t>
+        <w:t>.</w:t>
       </w:r>
       <w:r>
         <w:rPr>
@@ -397,67 +584,17 @@
           <w:lang w:eastAsia="en-GB"/>
           <w14:ligatures w14:val="none"/>
         </w:rPr>
-        <w:t>.</w:t>
-      </w:r>
-      <w:r>
-        <w:rPr>
-          <w:rFonts w:ascii="Calibri" w:eastAsia="Times New Roman" w:hAnsi="Calibri" w:cs="Calibri"/>
-          <w:i/>
-          <w:iCs/>
-          <w:kern w:val="0"/>
-          <w:sz w:val="20"/>
-          <w:szCs w:val="20"/>
-          <w:lang w:eastAsia="en-GB"/>
-          <w14:ligatures w14:val="none"/>
-        </w:rPr>
         <w:t xml:space="preserve"> </w:t>
       </w:r>
     </w:p>
     <w:p>
       <w:pPr>
-        <w:spacing w:before="100" w:beforeAutospacing="1" w:after="100" w:afterAutospacing="1"/>
-        <w:jc w:val="both"/>
-        <w:rPr>
-          <w:rFonts w:ascii="Calibri" w:eastAsia="Times New Roman" w:hAnsi="Calibri" w:cs="Calibri"/>
-          <w:b/>
-          <w:bCs/>
-          <w:kern w:val="0"/>
-          <w:lang w:eastAsia="en-GB"/>
-          <w14:ligatures w14:val="none"/>
-        </w:rPr>
-      </w:pPr>
-    </w:p>
-    <w:p>
-      <w:pPr>
-        <w:spacing w:before="100" w:beforeAutospacing="1" w:after="100" w:afterAutospacing="1"/>
-        <w:jc w:val="both"/>
-        <w:rPr>
-          <w:rFonts w:ascii="Calibri" w:eastAsia="Times New Roman" w:hAnsi="Calibri" w:cs="Calibri"/>
-          <w:b/>
-          <w:bCs/>
-          <w:kern w:val="0"/>
-          <w:lang w:eastAsia="en-GB"/>
-          <w14:ligatures w14:val="none"/>
-        </w:rPr>
-      </w:pPr>
-    </w:p>
-    <w:p>
-      <w:pPr>
-        <w:spacing w:before="100" w:beforeAutospacing="1" w:after="100" w:afterAutospacing="1"/>
-        <w:jc w:val="both"/>
-        <w:rPr>
-          <w:rFonts w:ascii="Calibri" w:eastAsia="Times New Roman" w:hAnsi="Calibri" w:cs="Calibri"/>
-          <w:b/>
-          <w:bCs/>
-          <w:kern w:val="0"/>
-          <w:lang w:eastAsia="en-GB"/>
-          <w14:ligatures w14:val="none"/>
-        </w:rPr>
-      </w:pPr>
-    </w:p>
-    <w:p>
-      <w:pPr>
-        <w:spacing w:before="100" w:beforeAutospacing="1"/>
+        <w:pStyle w:val="ListParagraph"/>
+        <w:numPr>
+          <w:ilvl w:val="0"/>
+          <w:numId w:val="3"/>
+        </w:numPr>
+        <w:spacing w:after="100" w:afterAutospacing="1"/>
         <w:jc w:val="both"/>
         <w:rPr>
           <w:rFonts w:ascii="Times New Roman" w:eastAsia="Times New Roman" w:hAnsi="Times New Roman" w:cs="Times New Roman"/>
@@ -468,18 +605,32 @@
       </w:pPr>
       <w:r>
         <w:rPr>
-          <w:rFonts w:ascii="Calibri" w:eastAsia="Times New Roman" w:hAnsi="Calibri" w:cs="Calibri"/>
-          <w:b/>
-          <w:bCs/>
-          <w:kern w:val="0"/>
-          <w:lang w:eastAsia="en-GB"/>
-          <w14:ligatures w14:val="none"/>
-        </w:rPr>
-        <w:t xml:space="preserve">Specific Objectives </w:t>
-      </w:r>
-    </w:p>
-    <w:p>
-      <w:pPr>
+          <w:rFonts w:ascii="Times New Roman" w:eastAsia="Times New Roman" w:hAnsi="Times New Roman" w:cs="Times New Roman"/>
+          <w:kern w:val="0"/>
+          <w:lang w:eastAsia="en-GB"/>
+          <w14:ligatures w14:val="none"/>
+        </w:rPr>
+        <w:t xml:space="preserve">Create a code to detect zebra </w:t>
+      </w:r>
+      <w:proofErr w:type="gramStart"/>
+      <w:r>
+        <w:rPr>
+          <w:rFonts w:ascii="Times New Roman" w:eastAsia="Times New Roman" w:hAnsi="Times New Roman" w:cs="Times New Roman"/>
+          <w:kern w:val="0"/>
+          <w:lang w:eastAsia="en-GB"/>
+          <w14:ligatures w14:val="none"/>
+        </w:rPr>
+        <w:t>crossings</w:t>
+      </w:r>
+      <w:proofErr w:type="gramEnd"/>
+    </w:p>
+    <w:p>
+      <w:pPr>
+        <w:pStyle w:val="ListParagraph"/>
+        <w:numPr>
+          <w:ilvl w:val="0"/>
+          <w:numId w:val="3"/>
+        </w:numPr>
         <w:spacing w:after="100" w:afterAutospacing="1"/>
         <w:jc w:val="both"/>
         <w:rPr>
@@ -491,52 +642,36 @@
       </w:pPr>
       <w:r>
         <w:rPr>
-          <w:rFonts w:ascii="Calibri" w:eastAsia="Times New Roman" w:hAnsi="Calibri" w:cs="Calibri"/>
-          <w:i/>
-          <w:iCs/>
-          <w:kern w:val="0"/>
-          <w:sz w:val="20"/>
-          <w:szCs w:val="20"/>
-          <w:lang w:eastAsia="en-GB"/>
-          <w14:ligatures w14:val="none"/>
-        </w:rPr>
-        <w:t>List the specific objectives of your project (Maximum length 300 words)</w:t>
-      </w:r>
-      <w:r>
-        <w:rPr>
-          <w:rFonts w:ascii="Calibri" w:eastAsia="Times New Roman" w:hAnsi="Calibri" w:cs="Calibri"/>
-          <w:i/>
-          <w:iCs/>
-          <w:kern w:val="0"/>
-          <w:sz w:val="20"/>
-          <w:szCs w:val="20"/>
-          <w:lang w:eastAsia="en-GB"/>
-          <w14:ligatures w14:val="none"/>
-        </w:rPr>
-        <w:t>.</w:t>
-      </w:r>
-      <w:r>
-        <w:rPr>
-          <w:rFonts w:ascii="Calibri" w:eastAsia="Times New Roman" w:hAnsi="Calibri" w:cs="Calibri"/>
-          <w:i/>
-          <w:iCs/>
-          <w:kern w:val="0"/>
-          <w:sz w:val="20"/>
-          <w:szCs w:val="20"/>
-          <w:lang w:eastAsia="en-GB"/>
-          <w14:ligatures w14:val="none"/>
-        </w:rPr>
-        <w:t xml:space="preserve"> </w:t>
-      </w:r>
-    </w:p>
-    <w:p>
-      <w:pPr>
-        <w:spacing w:before="100" w:beforeAutospacing="1"/>
-        <w:jc w:val="both"/>
-        <w:rPr>
-          <w:rFonts w:ascii="Calibri" w:eastAsia="Times New Roman" w:hAnsi="Calibri" w:cs="Calibri"/>
-          <w:b/>
-          <w:bCs/>
+          <w:rFonts w:ascii="Times New Roman" w:eastAsia="Times New Roman" w:hAnsi="Times New Roman" w:cs="Times New Roman"/>
+          <w:kern w:val="0"/>
+          <w:lang w:eastAsia="en-GB"/>
+          <w14:ligatures w14:val="none"/>
+        </w:rPr>
+        <w:t xml:space="preserve">Pick and train a deep learning net to classify if people or animals are </w:t>
+      </w:r>
+      <w:proofErr w:type="gramStart"/>
+      <w:r>
+        <w:rPr>
+          <w:rFonts w:ascii="Times New Roman" w:eastAsia="Times New Roman" w:hAnsi="Times New Roman" w:cs="Times New Roman"/>
+          <w:kern w:val="0"/>
+          <w:lang w:eastAsia="en-GB"/>
+          <w14:ligatures w14:val="none"/>
+        </w:rPr>
+        <w:t>crossing</w:t>
+      </w:r>
+      <w:proofErr w:type="gramEnd"/>
+    </w:p>
+    <w:p>
+      <w:pPr>
+        <w:pStyle w:val="ListParagraph"/>
+        <w:numPr>
+          <w:ilvl w:val="0"/>
+          <w:numId w:val="3"/>
+        </w:numPr>
+        <w:spacing w:after="100" w:afterAutospacing="1"/>
+        <w:jc w:val="both"/>
+        <w:rPr>
+          <w:rFonts w:ascii="Times New Roman" w:eastAsia="Times New Roman" w:hAnsi="Times New Roman" w:cs="Times New Roman"/>
           <w:kern w:val="0"/>
           <w:lang w:eastAsia="en-GB"/>
           <w14:ligatures w14:val="none"/>
@@ -675,16 +810,151 @@
     </w:p>
     <w:p>
       <w:pPr>
-        <w:jc w:val="both"/>
-        <w:rPr>
-          <w:rFonts w:ascii="Calibri" w:eastAsia="Times New Roman" w:hAnsi="Calibri" w:cs="Calibri"/>
-          <w:b/>
-          <w:bCs/>
-          <w:kern w:val="0"/>
-          <w:lang w:eastAsia="en-GB"/>
-          <w14:ligatures w14:val="none"/>
-        </w:rPr>
-      </w:pPr>
+        <w:spacing w:before="100" w:beforeAutospacing="1" w:after="100" w:afterAutospacing="1"/>
+        <w:jc w:val="both"/>
+        <w:rPr>
+          <w:rFonts w:ascii="Times New Roman" w:eastAsia="Times New Roman" w:hAnsi="Times New Roman" w:cs="Times New Roman"/>
+          <w:kern w:val="0"/>
+          <w:lang w:eastAsia="en-GB"/>
+          <w14:ligatures w14:val="none"/>
+        </w:rPr>
+      </w:pPr>
+      <w:r>
+        <w:rPr>
+          <w:rFonts w:ascii="Times New Roman" w:eastAsia="Times New Roman" w:hAnsi="Times New Roman" w:cs="Times New Roman"/>
+          <w:kern w:val="0"/>
+          <w:lang w:eastAsia="en-GB"/>
+          <w14:ligatures w14:val="none"/>
+        </w:rPr>
+        <w:t>-</w:t>
+      </w:r>
+      <w:r>
+        <w:rPr>
+          <w:rFonts w:ascii="Times New Roman" w:eastAsia="Times New Roman" w:hAnsi="Times New Roman" w:cs="Times New Roman"/>
+          <w:kern w:val="0"/>
+          <w:lang w:eastAsia="en-GB"/>
+          <w14:ligatures w14:val="none"/>
+        </w:rPr>
+        <w:t xml:space="preserve"> </w:t>
+      </w:r>
+      <w:r>
+        <w:rPr>
+          <w:rFonts w:ascii="Times New Roman" w:eastAsia="Times New Roman" w:hAnsi="Times New Roman" w:cs="Times New Roman"/>
+          <w:kern w:val="0"/>
+          <w:lang w:eastAsia="en-GB"/>
+          <w14:ligatures w14:val="none"/>
+        </w:rPr>
+        <w:t>Split the work between the group members</w:t>
+      </w:r>
+    </w:p>
+    <w:p>
+      <w:pPr>
+        <w:spacing w:before="100" w:beforeAutospacing="1" w:after="100" w:afterAutospacing="1"/>
+        <w:jc w:val="both"/>
+        <w:rPr>
+          <w:rFonts w:ascii="Times New Roman" w:eastAsia="Times New Roman" w:hAnsi="Times New Roman" w:cs="Times New Roman"/>
+          <w:kern w:val="0"/>
+          <w:lang w:eastAsia="en-GB"/>
+          <w14:ligatures w14:val="none"/>
+        </w:rPr>
+      </w:pPr>
+      <w:r>
+        <w:rPr>
+          <w:rFonts w:ascii="Times New Roman" w:eastAsia="Times New Roman" w:hAnsi="Times New Roman" w:cs="Times New Roman"/>
+          <w:kern w:val="0"/>
+          <w:lang w:eastAsia="en-GB"/>
+          <w14:ligatures w14:val="none"/>
+        </w:rPr>
+        <w:t xml:space="preserve">- Regularly discussion on the actual status of our sub tasks to </w:t>
+      </w:r>
+      <w:r>
+        <w:rPr>
+          <w:rFonts w:ascii="Times New Roman" w:eastAsia="Times New Roman" w:hAnsi="Times New Roman" w:cs="Times New Roman"/>
+          <w:kern w:val="0"/>
+          <w:lang w:eastAsia="en-GB"/>
+          <w14:ligatures w14:val="none"/>
+        </w:rPr>
+        <w:t>tackle</w:t>
+      </w:r>
+      <w:r>
+        <w:rPr>
+          <w:rFonts w:ascii="Times New Roman" w:eastAsia="Times New Roman" w:hAnsi="Times New Roman" w:cs="Times New Roman"/>
+          <w:kern w:val="0"/>
+          <w:lang w:eastAsia="en-GB"/>
+          <w14:ligatures w14:val="none"/>
+        </w:rPr>
+        <w:t xml:space="preserve"> </w:t>
+      </w:r>
+      <w:r>
+        <w:rPr>
+          <w:rFonts w:ascii="Times New Roman" w:eastAsia="Times New Roman" w:hAnsi="Times New Roman" w:cs="Times New Roman"/>
+          <w:kern w:val="0"/>
+          <w:lang w:eastAsia="en-GB"/>
+          <w14:ligatures w14:val="none"/>
+        </w:rPr>
+        <w:t>challenges quickly and together.</w:t>
+      </w:r>
+    </w:p>
+    <w:p>
+      <w:pPr>
+        <w:spacing w:before="100" w:beforeAutospacing="1" w:after="100" w:afterAutospacing="1"/>
+        <w:jc w:val="both"/>
+        <w:rPr>
+          <w:rFonts w:ascii="Times New Roman" w:eastAsia="Times New Roman" w:hAnsi="Times New Roman" w:cs="Times New Roman"/>
+          <w:kern w:val="0"/>
+          <w:lang w:eastAsia="en-GB"/>
+          <w14:ligatures w14:val="none"/>
+        </w:rPr>
+      </w:pPr>
+      <w:r>
+        <w:rPr>
+          <w:rFonts w:ascii="Times New Roman" w:eastAsia="Times New Roman" w:hAnsi="Times New Roman" w:cs="Times New Roman"/>
+          <w:kern w:val="0"/>
+          <w:lang w:eastAsia="en-GB"/>
+          <w14:ligatures w14:val="none"/>
+        </w:rPr>
+        <w:t xml:space="preserve">- </w:t>
+      </w:r>
+      <w:proofErr w:type="spellStart"/>
+      <w:r>
+        <w:rPr>
+          <w:rFonts w:ascii="Times New Roman" w:eastAsia="Times New Roman" w:hAnsi="Times New Roman" w:cs="Times New Roman"/>
+          <w:kern w:val="0"/>
+          <w:lang w:eastAsia="en-GB"/>
+          <w14:ligatures w14:val="none"/>
+        </w:rPr>
+        <w:t>Usea</w:t>
+      </w:r>
+      <w:proofErr w:type="spellEnd"/>
+      <w:r>
+        <w:rPr>
+          <w:rFonts w:ascii="Times New Roman" w:eastAsia="Times New Roman" w:hAnsi="Times New Roman" w:cs="Times New Roman"/>
+          <w:kern w:val="0"/>
+          <w:lang w:eastAsia="en-GB"/>
+          <w14:ligatures w14:val="none"/>
+        </w:rPr>
+        <w:t xml:space="preserve"> the methods we learned in our Course so far to create a </w:t>
+      </w:r>
+      <w:proofErr w:type="spellStart"/>
+      <w:r>
+        <w:rPr>
+          <w:rFonts w:ascii="Times New Roman" w:eastAsia="Times New Roman" w:hAnsi="Times New Roman" w:cs="Times New Roman"/>
+          <w:kern w:val="0"/>
+          <w:lang w:eastAsia="en-GB"/>
+          <w14:ligatures w14:val="none"/>
+        </w:rPr>
+        <w:t>Matlab</w:t>
+      </w:r>
+      <w:proofErr w:type="spellEnd"/>
+      <w:r>
+        <w:rPr>
+          <w:rFonts w:ascii="Times New Roman" w:eastAsia="Times New Roman" w:hAnsi="Times New Roman" w:cs="Times New Roman"/>
+          <w:kern w:val="0"/>
+          <w:lang w:eastAsia="en-GB"/>
+          <w14:ligatures w14:val="none"/>
+        </w:rPr>
+        <w:t xml:space="preserve"> Code to detect Zerba Crossings</w:t>
+      </w:r>
       <w:r>
         <w:rPr>
           <w:rFonts w:ascii="Calibri" w:eastAsia="Times New Roman" w:hAnsi="Calibri" w:cs="Calibri"/>
@@ -890,6 +1160,9 @@
           </w:tcPr>
           <w:p>
             <w:pPr>
+              <w:tabs>
+                <w:tab w:val="left" w:pos="459"/>
+              </w:tabs>
               <w:spacing w:before="100" w:beforeAutospacing="1" w:after="100" w:afterAutospacing="1"/>
               <w:jc w:val="both"/>
               <w:rPr>
@@ -915,6 +1188,811 @@
                 <w14:ligatures w14:val="none"/>
               </w:rPr>
               <w:t>1</w:t>
+            </w:r>
+          </w:p>
+        </w:tc>
+        <w:tc>
+          <w:tcPr>
+            <w:tcW w:w="4961" w:type="dxa"/>
+          </w:tcPr>
+          <w:p>
+            <w:pPr>
+              <w:spacing w:before="100" w:beforeAutospacing="1" w:after="100" w:afterAutospacing="1"/>
+              <w:jc w:val="both"/>
+              <w:rPr>
+                <w:rFonts w:ascii="Calibri" w:eastAsia="Times New Roman" w:hAnsi="Calibri" w:cs="Calibri"/>
+                <w:b/>
+                <w:bCs/>
+                <w:kern w:val="0"/>
+                <w:sz w:val="22"/>
+                <w:szCs w:val="22"/>
+                <w:lang w:eastAsia="en-GB"/>
+                <w14:ligatures w14:val="none"/>
+              </w:rPr>
+            </w:pPr>
+            <w:r>
+              <w:rPr>
+                <w:rFonts w:ascii="Calibri" w:eastAsia="Times New Roman" w:hAnsi="Calibri" w:cs="Calibri"/>
+                <w:b/>
+                <w:bCs/>
+                <w:kern w:val="0"/>
+                <w:sz w:val="22"/>
+                <w:szCs w:val="22"/>
+                <w:lang w:eastAsia="en-GB"/>
+                <w14:ligatures w14:val="none"/>
+              </w:rPr>
+              <w:t>Create a git repository to organize the project</w:t>
+            </w:r>
+          </w:p>
+        </w:tc>
+        <w:tc>
+          <w:tcPr>
+            <w:tcW w:w="3209" w:type="dxa"/>
+          </w:tcPr>
+          <w:p>
+            <w:pPr>
+              <w:spacing w:before="100" w:beforeAutospacing="1" w:after="100" w:afterAutospacing="1"/>
+              <w:jc w:val="both"/>
+              <w:rPr>
+                <w:rFonts w:ascii="Calibri" w:eastAsia="Times New Roman" w:hAnsi="Calibri" w:cs="Calibri"/>
+                <w:b/>
+                <w:bCs/>
+                <w:kern w:val="0"/>
+                <w:sz w:val="22"/>
+                <w:szCs w:val="22"/>
+                <w:lang w:eastAsia="en-GB"/>
+                <w14:ligatures w14:val="none"/>
+              </w:rPr>
+            </w:pPr>
+          </w:p>
+        </w:tc>
+      </w:tr>
+      <w:tr>
+        <w:tc>
+          <w:tcPr>
+            <w:tcW w:w="846" w:type="dxa"/>
+          </w:tcPr>
+          <w:p>
+            <w:pPr>
+              <w:tabs>
+                <w:tab w:val="left" w:pos="459"/>
+              </w:tabs>
+              <w:spacing w:before="100" w:beforeAutospacing="1" w:after="100" w:afterAutospacing="1"/>
+              <w:jc w:val="both"/>
+              <w:rPr>
+                <w:rFonts w:ascii="Calibri" w:eastAsia="Times New Roman" w:hAnsi="Calibri" w:cs="Calibri"/>
+                <w:b/>
+                <w:bCs/>
+                <w:kern w:val="0"/>
+                <w:sz w:val="22"/>
+                <w:szCs w:val="22"/>
+                <w:lang w:eastAsia="en-GB"/>
+                <w14:ligatures w14:val="none"/>
+              </w:rPr>
+            </w:pPr>
+            <w:r>
+              <w:rPr>
+                <w:rFonts w:ascii="Calibri" w:eastAsia="Times New Roman" w:hAnsi="Calibri" w:cs="Calibri"/>
+                <w:b/>
+                <w:bCs/>
+                <w:kern w:val="0"/>
+                <w:sz w:val="22"/>
+                <w:szCs w:val="22"/>
+                <w:lang w:eastAsia="en-GB"/>
+                <w14:ligatures w14:val="none"/>
+              </w:rPr>
+              <w:t>1</w:t>
+            </w:r>
+          </w:p>
+        </w:tc>
+        <w:tc>
+          <w:tcPr>
+            <w:tcW w:w="4961" w:type="dxa"/>
+          </w:tcPr>
+          <w:p>
+            <w:pPr>
+              <w:spacing w:before="100" w:beforeAutospacing="1" w:after="100" w:afterAutospacing="1"/>
+              <w:jc w:val="both"/>
+              <w:rPr>
+                <w:rFonts w:ascii="Calibri" w:eastAsia="Times New Roman" w:hAnsi="Calibri" w:cs="Calibri"/>
+                <w:b/>
+                <w:bCs/>
+                <w:kern w:val="0"/>
+                <w:sz w:val="22"/>
+                <w:szCs w:val="22"/>
+                <w:lang w:eastAsia="en-GB"/>
+                <w14:ligatures w14:val="none"/>
+              </w:rPr>
+            </w:pPr>
+            <w:r>
+              <w:rPr>
+                <w:rFonts w:ascii="Calibri" w:eastAsia="Times New Roman" w:hAnsi="Calibri" w:cs="Calibri"/>
+                <w:b/>
+                <w:bCs/>
+                <w:kern w:val="0"/>
+                <w:sz w:val="22"/>
+                <w:szCs w:val="22"/>
+                <w:lang w:eastAsia="en-GB"/>
+                <w14:ligatures w14:val="none"/>
+              </w:rPr>
+              <w:t>Organize the group and think of subtasks</w:t>
+            </w:r>
+          </w:p>
+        </w:tc>
+        <w:tc>
+          <w:tcPr>
+            <w:tcW w:w="3209" w:type="dxa"/>
+          </w:tcPr>
+          <w:p>
+            <w:pPr>
+              <w:spacing w:before="100" w:beforeAutospacing="1" w:after="100" w:afterAutospacing="1"/>
+              <w:jc w:val="both"/>
+              <w:rPr>
+                <w:rFonts w:ascii="Calibri" w:eastAsia="Times New Roman" w:hAnsi="Calibri" w:cs="Calibri"/>
+                <w:b/>
+                <w:bCs/>
+                <w:kern w:val="0"/>
+                <w:sz w:val="22"/>
+                <w:szCs w:val="22"/>
+                <w:lang w:eastAsia="en-GB"/>
+                <w14:ligatures w14:val="none"/>
+              </w:rPr>
+            </w:pPr>
+            <w:r>
+              <w:rPr>
+                <w:rFonts w:ascii="Calibri" w:eastAsia="Times New Roman" w:hAnsi="Calibri" w:cs="Calibri"/>
+                <w:b/>
+                <w:bCs/>
+                <w:kern w:val="0"/>
+                <w:sz w:val="22"/>
+                <w:szCs w:val="22"/>
+                <w:lang w:eastAsia="en-GB"/>
+                <w14:ligatures w14:val="none"/>
+              </w:rPr>
+              <w:t>29.11.23</w:t>
+            </w:r>
+          </w:p>
+        </w:tc>
+      </w:tr>
+      <w:tr>
+        <w:tc>
+          <w:tcPr>
+            <w:tcW w:w="846" w:type="dxa"/>
+          </w:tcPr>
+          <w:p>
+            <w:pPr>
+              <w:spacing w:before="100" w:beforeAutospacing="1" w:after="100" w:afterAutospacing="1"/>
+              <w:jc w:val="both"/>
+              <w:rPr>
+                <w:rFonts w:ascii="Calibri" w:eastAsia="Times New Roman" w:hAnsi="Calibri" w:cs="Calibri"/>
+                <w:b/>
+                <w:bCs/>
+                <w:kern w:val="0"/>
+                <w:sz w:val="22"/>
+                <w:szCs w:val="22"/>
+                <w:lang w:eastAsia="en-GB"/>
+                <w14:ligatures w14:val="none"/>
+              </w:rPr>
+            </w:pPr>
+            <w:r>
+              <w:rPr>
+                <w:rFonts w:ascii="Calibri" w:eastAsia="Times New Roman" w:hAnsi="Calibri" w:cs="Calibri"/>
+                <w:b/>
+                <w:bCs/>
+                <w:kern w:val="0"/>
+                <w:sz w:val="22"/>
+                <w:szCs w:val="22"/>
+                <w:lang w:eastAsia="en-GB"/>
+                <w14:ligatures w14:val="none"/>
+              </w:rPr>
+              <w:t>1</w:t>
+            </w:r>
+          </w:p>
+        </w:tc>
+        <w:tc>
+          <w:tcPr>
+            <w:tcW w:w="4961" w:type="dxa"/>
+          </w:tcPr>
+          <w:p>
+            <w:pPr>
+              <w:spacing w:before="100" w:beforeAutospacing="1" w:after="100" w:afterAutospacing="1"/>
+              <w:jc w:val="both"/>
+              <w:rPr>
+                <w:rFonts w:ascii="Calibri" w:eastAsia="Times New Roman" w:hAnsi="Calibri" w:cs="Calibri"/>
+                <w:b/>
+                <w:bCs/>
+                <w:kern w:val="0"/>
+                <w:sz w:val="22"/>
+                <w:szCs w:val="22"/>
+                <w:lang w:eastAsia="en-GB"/>
+                <w14:ligatures w14:val="none"/>
+              </w:rPr>
+            </w:pPr>
+            <w:r>
+              <w:rPr>
+                <w:rFonts w:ascii="Calibri" w:eastAsia="Times New Roman" w:hAnsi="Calibri" w:cs="Calibri"/>
+                <w:b/>
+                <w:bCs/>
+                <w:kern w:val="0"/>
+                <w:sz w:val="22"/>
+                <w:szCs w:val="22"/>
+                <w:lang w:eastAsia="en-GB"/>
+                <w14:ligatures w14:val="none"/>
+              </w:rPr>
+              <w:t xml:space="preserve">Acquire pictures to train and test later </w:t>
+            </w:r>
+            <w:r>
+              <w:rPr>
+                <w:rFonts w:ascii="Calibri" w:eastAsia="Times New Roman" w:hAnsi="Calibri" w:cs="Calibri"/>
+                <w:b/>
+                <w:bCs/>
+                <w:kern w:val="0"/>
+                <w:sz w:val="22"/>
+                <w:szCs w:val="22"/>
+                <w:lang w:eastAsia="en-GB"/>
+                <w14:ligatures w14:val="none"/>
+              </w:rPr>
+              <w:t>algorithms</w:t>
+            </w:r>
+          </w:p>
+        </w:tc>
+        <w:tc>
+          <w:tcPr>
+            <w:tcW w:w="3209" w:type="dxa"/>
+          </w:tcPr>
+          <w:p>
+            <w:pPr>
+              <w:spacing w:before="100" w:beforeAutospacing="1" w:after="100" w:afterAutospacing="1"/>
+              <w:jc w:val="both"/>
+              <w:rPr>
+                <w:rFonts w:ascii="Calibri" w:eastAsia="Times New Roman" w:hAnsi="Calibri" w:cs="Calibri"/>
+                <w:b/>
+                <w:bCs/>
+                <w:kern w:val="0"/>
+                <w:sz w:val="22"/>
+                <w:szCs w:val="22"/>
+                <w:lang w:eastAsia="en-GB"/>
+                <w14:ligatures w14:val="none"/>
+              </w:rPr>
+            </w:pPr>
+            <w:r>
+              <w:rPr>
+                <w:rFonts w:ascii="Calibri" w:eastAsia="Times New Roman" w:hAnsi="Calibri" w:cs="Calibri"/>
+                <w:b/>
+                <w:bCs/>
+                <w:kern w:val="0"/>
+                <w:sz w:val="22"/>
+                <w:szCs w:val="22"/>
+                <w:lang w:eastAsia="en-GB"/>
+                <w14:ligatures w14:val="none"/>
+              </w:rPr>
+              <w:t>Due to 03.12.23</w:t>
+            </w:r>
+          </w:p>
+        </w:tc>
+      </w:tr>
+      <w:tr>
+        <w:tc>
+          <w:tcPr>
+            <w:tcW w:w="846" w:type="dxa"/>
+          </w:tcPr>
+          <w:p>
+            <w:pPr>
+              <w:spacing w:before="100" w:beforeAutospacing="1" w:after="100" w:afterAutospacing="1"/>
+              <w:jc w:val="both"/>
+              <w:rPr>
+                <w:rFonts w:ascii="Calibri" w:eastAsia="Times New Roman" w:hAnsi="Calibri" w:cs="Calibri"/>
+                <w:b/>
+                <w:bCs/>
+                <w:kern w:val="0"/>
+                <w:sz w:val="22"/>
+                <w:szCs w:val="22"/>
+                <w:lang w:eastAsia="en-GB"/>
+                <w14:ligatures w14:val="none"/>
+              </w:rPr>
+            </w:pPr>
+            <w:r>
+              <w:rPr>
+                <w:rFonts w:ascii="Calibri" w:eastAsia="Times New Roman" w:hAnsi="Calibri" w:cs="Calibri"/>
+                <w:b/>
+                <w:bCs/>
+                <w:kern w:val="0"/>
+                <w:sz w:val="22"/>
+                <w:szCs w:val="22"/>
+                <w:lang w:eastAsia="en-GB"/>
+                <w14:ligatures w14:val="none"/>
+              </w:rPr>
+              <w:t>1</w:t>
+            </w:r>
+          </w:p>
+        </w:tc>
+        <w:tc>
+          <w:tcPr>
+            <w:tcW w:w="4961" w:type="dxa"/>
+          </w:tcPr>
+          <w:p>
+            <w:pPr>
+              <w:spacing w:before="100" w:beforeAutospacing="1" w:after="100" w:afterAutospacing="1"/>
+              <w:jc w:val="both"/>
+              <w:rPr>
+                <w:rFonts w:ascii="Calibri" w:eastAsia="Times New Roman" w:hAnsi="Calibri" w:cs="Calibri"/>
+                <w:b/>
+                <w:bCs/>
+                <w:kern w:val="0"/>
+                <w:sz w:val="22"/>
+                <w:szCs w:val="22"/>
+                <w:lang w:eastAsia="en-GB"/>
+                <w14:ligatures w14:val="none"/>
+              </w:rPr>
+            </w:pPr>
+            <w:r>
+              <w:rPr>
+                <w:rFonts w:ascii="Calibri" w:eastAsia="Times New Roman" w:hAnsi="Calibri" w:cs="Calibri"/>
+                <w:b/>
+                <w:bCs/>
+                <w:kern w:val="0"/>
+                <w:sz w:val="22"/>
+                <w:szCs w:val="22"/>
+                <w:lang w:eastAsia="en-GB"/>
+                <w14:ligatures w14:val="none"/>
+              </w:rPr>
+              <w:t xml:space="preserve">Search for a good deep learning model </w:t>
+            </w:r>
+          </w:p>
+          <w:p>
+            <w:pPr>
+              <w:spacing w:before="100" w:beforeAutospacing="1" w:after="100" w:afterAutospacing="1"/>
+              <w:jc w:val="both"/>
+              <w:rPr>
+                <w:rFonts w:ascii="Calibri" w:eastAsia="Times New Roman" w:hAnsi="Calibri" w:cs="Calibri"/>
+                <w:b/>
+                <w:bCs/>
+                <w:kern w:val="0"/>
+                <w:sz w:val="22"/>
+                <w:szCs w:val="22"/>
+                <w:lang w:eastAsia="en-GB"/>
+                <w14:ligatures w14:val="none"/>
+              </w:rPr>
+            </w:pPr>
+            <w:r>
+              <w:rPr>
+                <w:rFonts w:ascii="Calibri" w:eastAsia="Times New Roman" w:hAnsi="Calibri" w:cs="Calibri"/>
+                <w:b/>
+                <w:bCs/>
+                <w:kern w:val="0"/>
+                <w:sz w:val="22"/>
+                <w:szCs w:val="22"/>
+                <w:lang w:eastAsia="en-GB"/>
+                <w14:ligatures w14:val="none"/>
+              </w:rPr>
+              <w:t>(</w:t>
+            </w:r>
+            <w:proofErr w:type="spellStart"/>
+            <w:r>
+              <w:rPr>
+                <w:rFonts w:ascii="Calibri" w:eastAsia="Times New Roman" w:hAnsi="Calibri" w:cs="Calibri"/>
+                <w:b/>
+                <w:bCs/>
+                <w:kern w:val="0"/>
+                <w:sz w:val="22"/>
+                <w:szCs w:val="22"/>
+                <w:lang w:eastAsia="en-GB"/>
+                <w14:ligatures w14:val="none"/>
+              </w:rPr>
+              <w:t>deepnet</w:t>
+            </w:r>
+            <w:proofErr w:type="spellEnd"/>
+            <w:r>
+              <w:rPr>
+                <w:rFonts w:ascii="Calibri" w:eastAsia="Times New Roman" w:hAnsi="Calibri" w:cs="Calibri"/>
+                <w:b/>
+                <w:bCs/>
+                <w:kern w:val="0"/>
+                <w:sz w:val="22"/>
+                <w:szCs w:val="22"/>
+                <w:lang w:eastAsia="en-GB"/>
+                <w14:ligatures w14:val="none"/>
+              </w:rPr>
+              <w:t xml:space="preserve"> or </w:t>
+            </w:r>
+            <w:proofErr w:type="spellStart"/>
+            <w:r>
+              <w:rPr>
+                <w:rFonts w:ascii="Calibri" w:eastAsia="Times New Roman" w:hAnsi="Calibri" w:cs="Calibri"/>
+                <w:b/>
+                <w:bCs/>
+                <w:kern w:val="0"/>
+                <w:sz w:val="22"/>
+                <w:szCs w:val="22"/>
+                <w:lang w:eastAsia="en-GB"/>
+                <w14:ligatures w14:val="none"/>
+              </w:rPr>
+              <w:t>Keras</w:t>
+            </w:r>
+            <w:proofErr w:type="spellEnd"/>
+            <w:r>
+              <w:rPr>
+                <w:rFonts w:ascii="Calibri" w:eastAsia="Times New Roman" w:hAnsi="Calibri" w:cs="Calibri"/>
+                <w:b/>
+                <w:bCs/>
+                <w:kern w:val="0"/>
+                <w:sz w:val="22"/>
+                <w:szCs w:val="22"/>
+                <w:lang w:eastAsia="en-GB"/>
+                <w14:ligatures w14:val="none"/>
+              </w:rPr>
+              <w:t>)</w:t>
+            </w:r>
+          </w:p>
+        </w:tc>
+        <w:tc>
+          <w:tcPr>
+            <w:tcW w:w="3209" w:type="dxa"/>
+          </w:tcPr>
+          <w:p>
+            <w:pPr>
+              <w:spacing w:before="100" w:beforeAutospacing="1" w:after="100" w:afterAutospacing="1"/>
+              <w:jc w:val="both"/>
+              <w:rPr>
+                <w:rFonts w:ascii="Calibri" w:eastAsia="Times New Roman" w:hAnsi="Calibri" w:cs="Calibri"/>
+                <w:b/>
+                <w:bCs/>
+                <w:kern w:val="0"/>
+                <w:sz w:val="22"/>
+                <w:szCs w:val="22"/>
+                <w:lang w:eastAsia="en-GB"/>
+                <w14:ligatures w14:val="none"/>
+              </w:rPr>
+            </w:pPr>
+            <w:r>
+              <w:rPr>
+                <w:rFonts w:ascii="Calibri" w:eastAsia="Times New Roman" w:hAnsi="Calibri" w:cs="Calibri"/>
+                <w:b/>
+                <w:bCs/>
+                <w:kern w:val="0"/>
+                <w:sz w:val="22"/>
+                <w:szCs w:val="22"/>
+                <w:lang w:eastAsia="en-GB"/>
+                <w14:ligatures w14:val="none"/>
+              </w:rPr>
+              <w:t>Due to 03.12.23</w:t>
+            </w:r>
+            <w:r>
+              <w:rPr>
+                <w:rFonts w:ascii="Calibri" w:eastAsia="Times New Roman" w:hAnsi="Calibri" w:cs="Calibri"/>
+                <w:b/>
+                <w:bCs/>
+                <w:kern w:val="0"/>
+                <w:sz w:val="22"/>
+                <w:szCs w:val="22"/>
+                <w:lang w:eastAsia="en-GB"/>
+                <w14:ligatures w14:val="none"/>
+              </w:rPr>
+              <w:t xml:space="preserve"> (Nico &amp; Yann)</w:t>
+            </w:r>
+          </w:p>
+        </w:tc>
+      </w:tr>
+      <w:tr>
+        <w:tc>
+          <w:tcPr>
+            <w:tcW w:w="846" w:type="dxa"/>
+          </w:tcPr>
+          <w:p>
+            <w:pPr>
+              <w:spacing w:before="100" w:beforeAutospacing="1" w:after="100" w:afterAutospacing="1"/>
+              <w:jc w:val="both"/>
+              <w:rPr>
+                <w:rFonts w:ascii="Calibri" w:eastAsia="Times New Roman" w:hAnsi="Calibri" w:cs="Calibri"/>
+                <w:b/>
+                <w:bCs/>
+                <w:kern w:val="0"/>
+                <w:sz w:val="22"/>
+                <w:szCs w:val="22"/>
+                <w:lang w:eastAsia="en-GB"/>
+                <w14:ligatures w14:val="none"/>
+              </w:rPr>
+            </w:pPr>
+          </w:p>
+        </w:tc>
+        <w:tc>
+          <w:tcPr>
+            <w:tcW w:w="4961" w:type="dxa"/>
+          </w:tcPr>
+          <w:p>
+            <w:pPr>
+              <w:spacing w:before="100" w:beforeAutospacing="1" w:after="100" w:afterAutospacing="1"/>
+              <w:jc w:val="both"/>
+              <w:rPr>
+                <w:rFonts w:ascii="Calibri" w:eastAsia="Times New Roman" w:hAnsi="Calibri" w:cs="Calibri"/>
+                <w:b/>
+                <w:bCs/>
+                <w:kern w:val="0"/>
+                <w:sz w:val="22"/>
+                <w:szCs w:val="22"/>
+                <w:lang w:eastAsia="en-GB"/>
+                <w14:ligatures w14:val="none"/>
+              </w:rPr>
+            </w:pPr>
+            <w:r>
+              <w:rPr>
+                <w:rFonts w:ascii="Calibri" w:eastAsia="Times New Roman" w:hAnsi="Calibri" w:cs="Calibri"/>
+                <w:b/>
+                <w:bCs/>
+                <w:kern w:val="0"/>
+                <w:sz w:val="22"/>
+                <w:szCs w:val="22"/>
+                <w:lang w:eastAsia="en-GB"/>
+                <w14:ligatures w14:val="none"/>
+              </w:rPr>
+              <w:t xml:space="preserve">Implement the Crossing detection in </w:t>
+            </w:r>
+            <w:proofErr w:type="spellStart"/>
+            <w:r>
+              <w:rPr>
+                <w:rFonts w:ascii="Calibri" w:eastAsia="Times New Roman" w:hAnsi="Calibri" w:cs="Calibri"/>
+                <w:b/>
+                <w:bCs/>
+                <w:kern w:val="0"/>
+                <w:sz w:val="22"/>
+                <w:szCs w:val="22"/>
+                <w:lang w:eastAsia="en-GB"/>
+                <w14:ligatures w14:val="none"/>
+              </w:rPr>
+              <w:t>Matlab</w:t>
+            </w:r>
+            <w:proofErr w:type="spellEnd"/>
+            <w:r>
+              <w:rPr>
+                <w:rFonts w:ascii="Calibri" w:eastAsia="Times New Roman" w:hAnsi="Calibri" w:cs="Calibri"/>
+                <w:b/>
+                <w:bCs/>
+                <w:kern w:val="0"/>
+                <w:sz w:val="22"/>
+                <w:szCs w:val="22"/>
+                <w:lang w:eastAsia="en-GB"/>
+                <w14:ligatures w14:val="none"/>
+              </w:rPr>
+              <w:t xml:space="preserve"> (use knowledge from former projects)</w:t>
+            </w:r>
+          </w:p>
+        </w:tc>
+        <w:tc>
+          <w:tcPr>
+            <w:tcW w:w="3209" w:type="dxa"/>
+          </w:tcPr>
+          <w:p>
+            <w:pPr>
+              <w:spacing w:before="100" w:beforeAutospacing="1" w:after="100" w:afterAutospacing="1"/>
+              <w:jc w:val="both"/>
+              <w:rPr>
+                <w:rFonts w:ascii="Calibri" w:eastAsia="Times New Roman" w:hAnsi="Calibri" w:cs="Calibri"/>
+                <w:b/>
+                <w:bCs/>
+                <w:kern w:val="0"/>
+                <w:sz w:val="22"/>
+                <w:szCs w:val="22"/>
+                <w:lang w:eastAsia="en-GB"/>
+                <w14:ligatures w14:val="none"/>
+              </w:rPr>
+            </w:pPr>
+            <w:r>
+              <w:rPr>
+                <w:rFonts w:ascii="Calibri" w:eastAsia="Times New Roman" w:hAnsi="Calibri" w:cs="Calibri"/>
+                <w:b/>
+                <w:bCs/>
+                <w:kern w:val="0"/>
+                <w:sz w:val="22"/>
+                <w:szCs w:val="22"/>
+                <w:lang w:eastAsia="en-GB"/>
+                <w14:ligatures w14:val="none"/>
+              </w:rPr>
+              <w:t>Due to 10.12.23 (Tobi &amp; Jan)</w:t>
+            </w:r>
+          </w:p>
+        </w:tc>
+      </w:tr>
+      <w:tr>
+        <w:tc>
+          <w:tcPr>
+            <w:tcW w:w="846" w:type="dxa"/>
+          </w:tcPr>
+          <w:p>
+            <w:pPr>
+              <w:spacing w:before="100" w:beforeAutospacing="1" w:after="100" w:afterAutospacing="1"/>
+              <w:jc w:val="both"/>
+              <w:rPr>
+                <w:rFonts w:ascii="Calibri" w:eastAsia="Times New Roman" w:hAnsi="Calibri" w:cs="Calibri"/>
+                <w:b/>
+                <w:bCs/>
+                <w:kern w:val="0"/>
+                <w:sz w:val="22"/>
+                <w:szCs w:val="22"/>
+                <w:lang w:eastAsia="en-GB"/>
+                <w14:ligatures w14:val="none"/>
+              </w:rPr>
+            </w:pPr>
+            <w:r>
+              <w:rPr>
+                <w:rFonts w:ascii="Calibri" w:eastAsia="Times New Roman" w:hAnsi="Calibri" w:cs="Calibri"/>
+                <w:b/>
+                <w:bCs/>
+                <w:kern w:val="0"/>
+                <w:sz w:val="22"/>
+                <w:szCs w:val="22"/>
+                <w:lang w:eastAsia="en-GB"/>
+                <w14:ligatures w14:val="none"/>
+              </w:rPr>
+              <w:t>2</w:t>
+            </w:r>
+          </w:p>
+        </w:tc>
+        <w:tc>
+          <w:tcPr>
+            <w:tcW w:w="4961" w:type="dxa"/>
+          </w:tcPr>
+          <w:p>
+            <w:pPr>
+              <w:spacing w:before="100" w:beforeAutospacing="1" w:after="100" w:afterAutospacing="1"/>
+              <w:jc w:val="both"/>
+              <w:rPr>
+                <w:rFonts w:ascii="Calibri" w:eastAsia="Times New Roman" w:hAnsi="Calibri" w:cs="Calibri"/>
+                <w:b/>
+                <w:bCs/>
+                <w:kern w:val="0"/>
+                <w:sz w:val="22"/>
+                <w:szCs w:val="22"/>
+                <w:lang w:eastAsia="en-GB"/>
+                <w14:ligatures w14:val="none"/>
+              </w:rPr>
+            </w:pPr>
+            <w:r>
+              <w:rPr>
+                <w:rFonts w:ascii="Calibri" w:eastAsia="Times New Roman" w:hAnsi="Calibri" w:cs="Calibri"/>
+                <w:b/>
+                <w:bCs/>
+                <w:kern w:val="0"/>
+                <w:sz w:val="22"/>
+                <w:szCs w:val="22"/>
+                <w:lang w:eastAsia="en-GB"/>
+                <w14:ligatures w14:val="none"/>
+              </w:rPr>
+              <w:t>Train the net to r</w:t>
+            </w:r>
+            <w:r>
+              <w:rPr>
+                <w:rFonts w:ascii="Calibri" w:eastAsia="Times New Roman" w:hAnsi="Calibri" w:cs="Calibri"/>
+                <w:b/>
+                <w:bCs/>
+                <w:kern w:val="0"/>
+                <w:sz w:val="22"/>
+                <w:szCs w:val="22"/>
+                <w:lang w:eastAsia="en-GB"/>
+                <w14:ligatures w14:val="none"/>
+              </w:rPr>
+              <w:t>ecogni</w:t>
+            </w:r>
+            <w:r>
+              <w:rPr>
+                <w:rFonts w:ascii="Calibri" w:eastAsia="Times New Roman" w:hAnsi="Calibri" w:cs="Calibri"/>
+                <w:b/>
+                <w:bCs/>
+                <w:kern w:val="0"/>
+                <w:sz w:val="22"/>
+                <w:szCs w:val="22"/>
+                <w:lang w:eastAsia="en-GB"/>
+                <w14:ligatures w14:val="none"/>
+              </w:rPr>
+              <w:t>ze</w:t>
+            </w:r>
+            <w:r>
+              <w:rPr>
+                <w:rFonts w:ascii="Calibri" w:eastAsia="Times New Roman" w:hAnsi="Calibri" w:cs="Calibri"/>
+                <w:b/>
+                <w:bCs/>
+                <w:kern w:val="0"/>
+                <w:sz w:val="22"/>
+                <w:szCs w:val="22"/>
+                <w:lang w:eastAsia="en-GB"/>
+                <w14:ligatures w14:val="none"/>
+              </w:rPr>
+              <w:t xml:space="preserve"> zebra crossings</w:t>
+            </w:r>
+            <w:r>
+              <w:rPr>
+                <w:rFonts w:ascii="Calibri" w:eastAsia="Times New Roman" w:hAnsi="Calibri" w:cs="Calibri"/>
+                <w:b/>
+                <w:bCs/>
+                <w:kern w:val="0"/>
+                <w:sz w:val="22"/>
+                <w:szCs w:val="22"/>
+                <w:lang w:eastAsia="en-GB"/>
+                <w14:ligatures w14:val="none"/>
+              </w:rPr>
+              <w:t xml:space="preserve"> and people on it</w:t>
+            </w:r>
+          </w:p>
+        </w:tc>
+        <w:tc>
+          <w:tcPr>
+            <w:tcW w:w="3209" w:type="dxa"/>
+          </w:tcPr>
+          <w:p>
+            <w:pPr>
+              <w:spacing w:before="100" w:beforeAutospacing="1" w:after="100" w:afterAutospacing="1"/>
+              <w:jc w:val="both"/>
+              <w:rPr>
+                <w:rFonts w:ascii="Calibri" w:eastAsia="Times New Roman" w:hAnsi="Calibri" w:cs="Calibri"/>
+                <w:b/>
+                <w:bCs/>
+                <w:kern w:val="0"/>
+                <w:sz w:val="22"/>
+                <w:szCs w:val="22"/>
+                <w:lang w:eastAsia="en-GB"/>
+                <w14:ligatures w14:val="none"/>
+              </w:rPr>
+            </w:pPr>
+            <w:r>
+              <w:rPr>
+                <w:rFonts w:ascii="Calibri" w:eastAsia="Times New Roman" w:hAnsi="Calibri" w:cs="Calibri"/>
+                <w:b/>
+                <w:bCs/>
+                <w:kern w:val="0"/>
+                <w:sz w:val="22"/>
+                <w:szCs w:val="22"/>
+                <w:lang w:eastAsia="en-GB"/>
+                <w14:ligatures w14:val="none"/>
+              </w:rPr>
+              <w:t>Due to 10.12.23</w:t>
+            </w:r>
+            <w:r>
+              <w:rPr>
+                <w:rFonts w:ascii="Calibri" w:eastAsia="Times New Roman" w:hAnsi="Calibri" w:cs="Calibri"/>
+                <w:b/>
+                <w:bCs/>
+                <w:kern w:val="0"/>
+                <w:sz w:val="22"/>
+                <w:szCs w:val="22"/>
+                <w:lang w:eastAsia="en-GB"/>
+                <w14:ligatures w14:val="none"/>
+              </w:rPr>
+              <w:t xml:space="preserve"> (Nico &amp; Jan)</w:t>
+            </w:r>
+          </w:p>
+        </w:tc>
+      </w:tr>
+      <w:tr>
+        <w:tc>
+          <w:tcPr>
+            <w:tcW w:w="846" w:type="dxa"/>
+          </w:tcPr>
+          <w:p>
+            <w:pPr>
+              <w:spacing w:before="100" w:beforeAutospacing="1" w:after="100" w:afterAutospacing="1"/>
+              <w:jc w:val="both"/>
+              <w:rPr>
+                <w:rFonts w:ascii="Calibri" w:eastAsia="Times New Roman" w:hAnsi="Calibri" w:cs="Calibri"/>
+                <w:b/>
+                <w:bCs/>
+                <w:kern w:val="0"/>
+                <w:sz w:val="22"/>
+                <w:szCs w:val="22"/>
+                <w:lang w:eastAsia="en-GB"/>
+                <w14:ligatures w14:val="none"/>
+              </w:rPr>
+            </w:pPr>
+            <w:r>
+              <w:rPr>
+                <w:rFonts w:ascii="Calibri" w:eastAsia="Times New Roman" w:hAnsi="Calibri" w:cs="Calibri"/>
+                <w:b/>
+                <w:bCs/>
+                <w:kern w:val="0"/>
+                <w:sz w:val="22"/>
+                <w:szCs w:val="22"/>
+                <w:lang w:eastAsia="en-GB"/>
+                <w14:ligatures w14:val="none"/>
+              </w:rPr>
+              <w:t>4</w:t>
             </w:r>
           </w:p>
         </w:tc>
@@ -971,12 +2049,8 @@
               <w:spacing w:before="100" w:beforeAutospacing="1" w:after="100" w:afterAutospacing="1"/>
               <w:jc w:val="both"/>
               <w:rPr>
-                <w:rFonts w:ascii="Calibri" w:eastAsia="Times New Roman" w:hAnsi="Calibri" w:cs="Calibri"/>
-                <w:b/>
-                <w:bCs/>
-                <w:kern w:val="0"/>
-                <w:sz w:val="22"/>
-                <w:szCs w:val="22"/>
+                <w:rFonts w:ascii="Times New Roman" w:eastAsia="Times New Roman" w:hAnsi="Times New Roman" w:cs="Times New Roman"/>
+                <w:kern w:val="0"/>
                 <w:lang w:eastAsia="en-GB"/>
                 <w14:ligatures w14:val="none"/>
               </w:rPr>
@@ -992,7 +2066,7 @@
                 <w:lang w:eastAsia="en-GB"/>
                 <w14:ligatures w14:val="none"/>
               </w:rPr>
-              <w:t>2</w:t>
+              <w:t>5</w:t>
             </w:r>
           </w:p>
         </w:tc>
@@ -1039,158 +2113,6 @@
           </w:p>
         </w:tc>
       </w:tr>
-      <w:tr>
-        <w:tc>
-          <w:tcPr>
-            <w:tcW w:w="846" w:type="dxa"/>
-          </w:tcPr>
-          <w:p>
-            <w:pPr>
-              <w:spacing w:before="100" w:beforeAutospacing="1" w:after="100" w:afterAutospacing="1"/>
-              <w:jc w:val="both"/>
-              <w:rPr>
-                <w:rFonts w:ascii="Calibri" w:eastAsia="Times New Roman" w:hAnsi="Calibri" w:cs="Calibri"/>
-                <w:b/>
-                <w:bCs/>
-                <w:kern w:val="0"/>
-                <w:sz w:val="22"/>
-                <w:szCs w:val="22"/>
-                <w:lang w:eastAsia="en-GB"/>
-                <w14:ligatures w14:val="none"/>
-              </w:rPr>
-            </w:pPr>
-            <w:r>
-              <w:rPr>
-                <w:rFonts w:ascii="Calibri" w:eastAsia="Times New Roman" w:hAnsi="Calibri" w:cs="Calibri"/>
-                <w:b/>
-                <w:bCs/>
-                <w:kern w:val="0"/>
-                <w:sz w:val="22"/>
-                <w:szCs w:val="22"/>
-                <w:lang w:eastAsia="en-GB"/>
-                <w14:ligatures w14:val="none"/>
-              </w:rPr>
-              <w:t>3</w:t>
-            </w:r>
-          </w:p>
-        </w:tc>
-        <w:tc>
-          <w:tcPr>
-            <w:tcW w:w="4961" w:type="dxa"/>
-          </w:tcPr>
-          <w:p>
-            <w:pPr>
-              <w:spacing w:before="100" w:beforeAutospacing="1" w:after="100" w:afterAutospacing="1"/>
-              <w:jc w:val="both"/>
-              <w:rPr>
-                <w:rFonts w:ascii="Calibri" w:eastAsia="Times New Roman" w:hAnsi="Calibri" w:cs="Calibri"/>
-                <w:b/>
-                <w:bCs/>
-                <w:kern w:val="0"/>
-                <w:sz w:val="22"/>
-                <w:szCs w:val="22"/>
-                <w:lang w:eastAsia="en-GB"/>
-                <w14:ligatures w14:val="none"/>
-              </w:rPr>
-            </w:pPr>
-          </w:p>
-        </w:tc>
-        <w:tc>
-          <w:tcPr>
-            <w:tcW w:w="3209" w:type="dxa"/>
-          </w:tcPr>
-          <w:p>
-            <w:pPr>
-              <w:spacing w:before="100" w:beforeAutospacing="1" w:after="100" w:afterAutospacing="1"/>
-              <w:jc w:val="both"/>
-              <w:rPr>
-                <w:rFonts w:ascii="Calibri" w:eastAsia="Times New Roman" w:hAnsi="Calibri" w:cs="Calibri"/>
-                <w:b/>
-                <w:bCs/>
-                <w:kern w:val="0"/>
-                <w:sz w:val="22"/>
-                <w:szCs w:val="22"/>
-                <w:lang w:eastAsia="en-GB"/>
-                <w14:ligatures w14:val="none"/>
-              </w:rPr>
-            </w:pPr>
-          </w:p>
-        </w:tc>
-      </w:tr>
-      <w:tr>
-        <w:tc>
-          <w:tcPr>
-            <w:tcW w:w="846" w:type="dxa"/>
-          </w:tcPr>
-          <w:p>
-            <w:pPr>
-              <w:spacing w:before="100" w:beforeAutospacing="1" w:after="100" w:afterAutospacing="1"/>
-              <w:jc w:val="both"/>
-              <w:rPr>
-                <w:rFonts w:ascii="Times New Roman" w:eastAsia="Times New Roman" w:hAnsi="Times New Roman" w:cs="Times New Roman"/>
-                <w:kern w:val="0"/>
-                <w:lang w:eastAsia="en-GB"/>
-                <w14:ligatures w14:val="none"/>
-              </w:rPr>
-            </w:pPr>
-            <w:r>
-              <w:rPr>
-                <w:rFonts w:ascii="Calibri" w:eastAsia="Times New Roman" w:hAnsi="Calibri" w:cs="Calibri"/>
-                <w:b/>
-                <w:bCs/>
-                <w:kern w:val="0"/>
-                <w:sz w:val="22"/>
-                <w:szCs w:val="22"/>
-                <w:lang w:eastAsia="en-GB"/>
-                <w14:ligatures w14:val="none"/>
-              </w:rPr>
-              <w:t xml:space="preserve">4 </w:t>
-            </w:r>
-          </w:p>
-        </w:tc>
-        <w:tc>
-          <w:tcPr>
-            <w:tcW w:w="4961" w:type="dxa"/>
-          </w:tcPr>
-          <w:p>
-            <w:pPr>
-              <w:spacing w:before="100" w:beforeAutospacing="1" w:after="100" w:afterAutospacing="1"/>
-              <w:jc w:val="both"/>
-              <w:rPr>
-                <w:rFonts w:ascii="Calibri" w:eastAsia="Times New Roman" w:hAnsi="Calibri" w:cs="Calibri"/>
-                <w:b/>
-                <w:bCs/>
-                <w:kern w:val="0"/>
-                <w:sz w:val="22"/>
-                <w:szCs w:val="22"/>
-                <w:lang w:eastAsia="en-GB"/>
-                <w14:ligatures w14:val="none"/>
-              </w:rPr>
-            </w:pPr>
-          </w:p>
-        </w:tc>
-        <w:tc>
-          <w:tcPr>
-            <w:tcW w:w="3209" w:type="dxa"/>
-          </w:tcPr>
-          <w:p>
-            <w:pPr>
-              <w:spacing w:before="100" w:beforeAutospacing="1" w:after="100" w:afterAutospacing="1"/>
-              <w:jc w:val="both"/>
-              <w:rPr>
-                <w:rFonts w:ascii="Calibri" w:eastAsia="Times New Roman" w:hAnsi="Calibri" w:cs="Calibri"/>
-                <w:b/>
-                <w:bCs/>
-                <w:kern w:val="0"/>
-                <w:sz w:val="22"/>
-                <w:szCs w:val="22"/>
-                <w:lang w:eastAsia="en-GB"/>
-                <w14:ligatures w14:val="none"/>
-              </w:rPr>
-            </w:pPr>
-          </w:p>
-        </w:tc>
-      </w:tr>
     </w:tbl>
     <w:p>
       <w:pPr>
@@ -1427,6 +2349,24 @@
     </w:p>
     <w:p>
       <w:pPr>
+        <w:pStyle w:val="ListParagraph"/>
+        <w:numPr>
+          <w:ilvl w:val="0"/>
+          <w:numId w:val="3"/>
+        </w:numPr>
+        <w:jc w:val="both"/>
+      </w:pPr>
+      <w:r>
+        <w:t>How are we handling the pictures of people crossing the street?</w:t>
+      </w:r>
+    </w:p>
+    <w:p>
+      <w:pPr>
+        <w:pStyle w:val="ListParagraph"/>
+        <w:numPr>
+          <w:ilvl w:val="0"/>
+          <w:numId w:val="3"/>
+        </w:numPr>
         <w:jc w:val="both"/>
       </w:pPr>
     </w:p>
@@ -1704,11 +2644,127 @@
       </w:rPr>
     </w:lvl>
   </w:abstractNum>
+  <w:abstractNum w:abstractNumId="2" w15:restartNumberingAfterBreak="0">
+    <w:nsid w:val="7CBE4695"/>
+    <w:multiLevelType w:val="hybridMultilevel"/>
+    <w:tmpl w:val="0AD84D16"/>
+    <w:lvl w:ilvl="0" w:tplc="6764E9EE">
+      <w:start w:val="29"/>
+      <w:numFmt w:val="bullet"/>
+      <w:lvlText w:val="-"/>
+      <w:lvlJc w:val="left"/>
+      <w:pPr>
+        <w:ind w:left="720" w:hanging="360"/>
+      </w:pPr>
+      <w:rPr>
+        <w:rFonts w:ascii="Times New Roman" w:eastAsia="Times New Roman" w:hAnsi="Times New Roman" w:cs="Times New Roman" w:hint="default"/>
+      </w:rPr>
+    </w:lvl>
+    <w:lvl w:ilvl="1" w:tplc="04090003" w:tentative="1">
+      <w:start w:val="1"/>
+      <w:numFmt w:val="bullet"/>
+      <w:lvlText w:val="o"/>
+      <w:lvlJc w:val="left"/>
+      <w:pPr>
+        <w:ind w:left="1440" w:hanging="360"/>
+      </w:pPr>
+      <w:rPr>
+        <w:rFonts w:ascii="Courier New" w:hAnsi="Courier New" w:cs="Courier New" w:hint="default"/>
+      </w:rPr>
+    </w:lvl>
+    <w:lvl w:ilvl="2" w:tplc="04090005" w:tentative="1">
+      <w:start w:val="1"/>
+      <w:numFmt w:val="bullet"/>
+      <w:lvlText w:val=""/>
+      <w:lvlJc w:val="left"/>
+      <w:pPr>
+        <w:ind w:left="2160" w:hanging="360"/>
+      </w:pPr>
+      <w:rPr>
+        <w:rFonts w:ascii="Wingdings" w:hAnsi="Wingdings" w:hint="default"/>
+      </w:rPr>
+    </w:lvl>
+    <w:lvl w:ilvl="3" w:tplc="04090001" w:tentative="1">
+      <w:start w:val="1"/>
+      <w:numFmt w:val="bullet"/>
+      <w:lvlText w:val=""/>
+      <w:lvlJc w:val="left"/>
+      <w:pPr>
+        <w:ind w:left="2880" w:hanging="360"/>
+      </w:pPr>
+      <w:rPr>
+        <w:rFonts w:ascii="Symbol" w:hAnsi="Symbol" w:hint="default"/>
+      </w:rPr>
+    </w:lvl>
+    <w:lvl w:ilvl="4" w:tplc="04090003" w:tentative="1">
+      <w:start w:val="1"/>
+      <w:numFmt w:val="bullet"/>
+      <w:lvlText w:val="o"/>
+      <w:lvlJc w:val="left"/>
+      <w:pPr>
+        <w:ind w:left="3600" w:hanging="360"/>
+      </w:pPr>
+      <w:rPr>
+        <w:rFonts w:ascii="Courier New" w:hAnsi="Courier New" w:cs="Courier New" w:hint="default"/>
+      </w:rPr>
+    </w:lvl>
+    <w:lvl w:ilvl="5" w:tplc="04090005" w:tentative="1">
+      <w:start w:val="1"/>
+      <w:numFmt w:val="bullet"/>
+      <w:lvlText w:val=""/>
+      <w:lvlJc w:val="left"/>
+      <w:pPr>
+        <w:ind w:left="4320" w:hanging="360"/>
+      </w:pPr>
+      <w:rPr>
+        <w:rFonts w:ascii="Wingdings" w:hAnsi="Wingdings" w:hint="default"/>
+      </w:rPr>
+    </w:lvl>
+    <w:lvl w:ilvl="6" w:tplc="04090001" w:tentative="1">
+      <w:start w:val="1"/>
+      <w:numFmt w:val="bullet"/>
+      <w:lvlText w:val=""/>
+      <w:lvlJc w:val="left"/>
+      <w:pPr>
+        <w:ind w:left="5040" w:hanging="360"/>
+      </w:pPr>
+      <w:rPr>
+        <w:rFonts w:ascii="Symbol" w:hAnsi="Symbol" w:hint="default"/>
+      </w:rPr>
+    </w:lvl>
+    <w:lvl w:ilvl="7" w:tplc="04090003" w:tentative="1">
+      <w:start w:val="1"/>
+      <w:numFmt w:val="bullet"/>
+      <w:lvlText w:val="o"/>
+      <w:lvlJc w:val="left"/>
+      <w:pPr>
+        <w:ind w:left="5760" w:hanging="360"/>
+      </w:pPr>
+      <w:rPr>
+        <w:rFonts w:ascii="Courier New" w:hAnsi="Courier New" w:cs="Courier New" w:hint="default"/>
+      </w:rPr>
+    </w:lvl>
+    <w:lvl w:ilvl="8" w:tplc="04090005" w:tentative="1">
+      <w:start w:val="1"/>
+      <w:numFmt w:val="bullet"/>
+      <w:lvlText w:val=""/>
+      <w:lvlJc w:val="left"/>
+      <w:pPr>
+        <w:ind w:left="6480" w:hanging="360"/>
+      </w:pPr>
+      <w:rPr>
+        <w:rFonts w:ascii="Wingdings" w:hAnsi="Wingdings" w:hint="default"/>
+      </w:rPr>
+    </w:lvl>
+  </w:abstractNum>
   <w:num w:numId="1" w16cid:durableId="1837332863">
     <w:abstractNumId w:val="1"/>
   </w:num>
   <w:num w:numId="2" w16cid:durableId="1528982858">
     <w:abstractNumId w:val="0"/>
+  </w:num>
+  <w:num w:numId="3" w16cid:durableId="1432310753">
+    <w:abstractNumId w:val="2"/>
   </w:num>
 </w:numbering>
 </file>
@@ -2209,6 +3265,17 @@
       </w:tblBorders>
     </w:tblPr>
   </w:style>
+  <w:style w:type="paragraph" w:styleId="ListParagraph">
+    <w:name w:val="List Paragraph"/>
+    <w:basedOn w:val="Normal"/>
+    <w:uiPriority w:val="34"/>
+    <w:qFormat/>
+    <w:rsid w:val="00B74B3A"/>
+    <w:pPr>
+      <w:ind w:left="720"/>
+      <w:contextualSpacing/>
+    </w:pPr>
+  </w:style>
 </w:styles>
 </file>
 

</xml_diff>